<commit_message>
fixed second laboratory work
</commit_message>
<xml_diff>
--- a/lab02/report/report.docx
+++ b/lab02/report/report.docx
@@ -10045,6 +10045,34 @@
       </w:r>
     </w:p>
     <w:bookmarkEnd w:id="53"/>
+    <w:bookmarkStart w:id="54" w:name="список-литературы"/>
+    <w:p>
+      <w:pPr>
+        <w:pStyle w:val="Heading1"/>
+      </w:pPr>
+      <w:r>
+        <w:t xml:space="preserve">Список литературы</w:t>
+      </w:r>
+    </w:p>
+    <w:p>
+      <w:pPr>
+        <w:numPr>
+          <w:ilvl w:val="0"/>
+          <w:numId w:val="1006"/>
+        </w:numPr>
+        <w:pStyle w:val="Compact"/>
+      </w:pPr>
+      <w:r>
+        <w:t xml:space="preserve">Кулябов Д. С., Королькова А. В., Геворкян М. Н. Информационная безопасность компьютерных сетей. Лабораторная работа № 2. Дискреционное разграничение прав</w:t>
+      </w:r>
+      <w:r>
+        <w:t xml:space="preserve"> </w:t>
+      </w:r>
+      <w:r>
+        <w:t xml:space="preserve">в Linux. Основные атрибуты</w:t>
+      </w:r>
+    </w:p>
+    <w:bookmarkEnd w:id="54"/>
     <w:sectPr/>
   </w:body>
 </w:document>
@@ -10642,6 +10670,36 @@
     </w:lvlOverride>
     <w:lvlOverride w:ilvl="8">
       <w:startOverride w:val="4"/>
+    </w:lvlOverride>
+  </w:num>
+  <w:num w:numId="1006">
+    <w:abstractNumId w:val="99411"/>
+    <w:lvlOverride w:ilvl="0">
+      <w:startOverride w:val="1"/>
+    </w:lvlOverride>
+    <w:lvlOverride w:ilvl="1">
+      <w:startOverride w:val="1"/>
+    </w:lvlOverride>
+    <w:lvlOverride w:ilvl="2">
+      <w:startOverride w:val="1"/>
+    </w:lvlOverride>
+    <w:lvlOverride w:ilvl="3">
+      <w:startOverride w:val="1"/>
+    </w:lvlOverride>
+    <w:lvlOverride w:ilvl="4">
+      <w:startOverride w:val="1"/>
+    </w:lvlOverride>
+    <w:lvlOverride w:ilvl="5">
+      <w:startOverride w:val="1"/>
+    </w:lvlOverride>
+    <w:lvlOverride w:ilvl="6">
+      <w:startOverride w:val="1"/>
+    </w:lvlOverride>
+    <w:lvlOverride w:ilvl="7">
+      <w:startOverride w:val="1"/>
+    </w:lvlOverride>
+    <w:lvlOverride w:ilvl="8">
+      <w:startOverride w:val="1"/>
     </w:lvlOverride>
   </w:num>
 </w:numbering>

</xml_diff>